<commit_message>
Update project plan M3
</commit_message>
<xml_diff>
--- a/PLAN_DA_CNPM_Group14.docx
+++ b/PLAN_DA_CNPM_Group14.docx
@@ -440,6 +440,145 @@
         </w:rPr>
         <w:t>Tên đồ án: Website thi trực tuyến THPT QG các môn học khối tự nhiên.</w:t>
       </w:r>
+    </w:p>
+    <w:p>
+      <w:pPr>
+        <w:spacing w:line="360" w:lineRule="auto"/>
+        <w:jc w:val="center"/>
+        <w:rPr>
+          <w:rFonts w:cs="Times New Roman"/>
+          <w:b/>
+          <w:i/>
+        </w:rPr>
+      </w:pPr>
+    </w:p>
+    <w:p>
+      <w:pPr>
+        <w:spacing w:line="360" w:lineRule="auto"/>
+        <w:jc w:val="center"/>
+        <w:rPr>
+          <w:rFonts w:cs="Times New Roman"/>
+          <w:b/>
+          <w:i/>
+        </w:rPr>
+      </w:pPr>
+    </w:p>
+    <w:p>
+      <w:pPr>
+        <w:spacing w:line="360" w:lineRule="auto"/>
+        <w:jc w:val="center"/>
+        <w:rPr>
+          <w:rFonts w:cs="Times New Roman"/>
+          <w:b/>
+          <w:i/>
+        </w:rPr>
+      </w:pPr>
+    </w:p>
+    <w:p>
+      <w:pPr>
+        <w:spacing w:line="360" w:lineRule="auto"/>
+        <w:jc w:val="center"/>
+        <w:rPr>
+          <w:rFonts w:cs="Times New Roman"/>
+          <w:b/>
+          <w:i/>
+        </w:rPr>
+      </w:pPr>
+    </w:p>
+    <w:p>
+      <w:pPr>
+        <w:spacing w:line="360" w:lineRule="auto"/>
+        <w:jc w:val="center"/>
+        <w:rPr>
+          <w:rFonts w:cs="Times New Roman"/>
+          <w:b/>
+          <w:i/>
+        </w:rPr>
+      </w:pPr>
+    </w:p>
+    <w:p>
+      <w:pPr>
+        <w:spacing w:line="360" w:lineRule="auto"/>
+        <w:jc w:val="center"/>
+        <w:rPr>
+          <w:rFonts w:cs="Times New Roman"/>
+          <w:b/>
+          <w:i/>
+        </w:rPr>
+      </w:pPr>
+    </w:p>
+    <w:p>
+      <w:pPr>
+        <w:spacing w:line="360" w:lineRule="auto"/>
+        <w:jc w:val="center"/>
+        <w:rPr>
+          <w:rFonts w:cs="Times New Roman"/>
+          <w:b/>
+          <w:i/>
+        </w:rPr>
+      </w:pPr>
+    </w:p>
+    <w:p>
+      <w:pPr>
+        <w:spacing w:line="360" w:lineRule="auto"/>
+        <w:rPr>
+          <w:rFonts w:cs="Times New Roman"/>
+          <w:b/>
+          <w:i/>
+        </w:rPr>
+      </w:pPr>
+      <w:r>
+        <w:rPr>
+          <w:rFonts w:cs="Times New Roman"/>
+          <w:b/>
+          <w:i/>
+        </w:rPr>
+        <w:t xml:space="preserve">***NOTES: </w:t>
+      </w:r>
+    </w:p>
+    <w:p>
+      <w:pPr>
+        <w:spacing w:line="360" w:lineRule="auto"/>
+        <w:jc w:val="center"/>
+        <w:rPr>
+          <w:rFonts w:cs="Times New Roman"/>
+          <w:b/>
+          <w:i/>
+          <w:sz w:val="32"/>
+          <w:szCs w:val="32"/>
+        </w:rPr>
+      </w:pPr>
+      <w:r>
+        <w:rPr>
+          <w:rFonts w:cs="Times New Roman"/>
+          <w:b/>
+          <w:i/>
+          <w:sz w:val="32"/>
+          <w:szCs w:val="32"/>
+        </w:rPr>
+        <w:t xml:space="preserve">Phần phân chia thời gian triển khai các bước của project sẽ được để trong </w:t>
+      </w:r>
+      <w:r>
+        <w:rPr>
+          <w:rFonts w:cs="Times New Roman"/>
+          <w:b/>
+          <w:i/>
+          <w:sz w:val="32"/>
+          <w:szCs w:val="32"/>
+        </w:rPr>
+        <w:t>file Project_Manager.xlxs.</w:t>
+      </w:r>
+    </w:p>
+    <w:p>
+      <w:pPr>
+        <w:spacing w:line="360" w:lineRule="auto"/>
+        <w:jc w:val="center"/>
+        <w:rPr>
+          <w:rFonts w:cs="Times New Roman"/>
+          <w:b/>
+          <w:i/>
+        </w:rPr>
+      </w:pPr>
       <w:r>
         <w:rPr>
           <w:rFonts w:cs="Times New Roman"/>
@@ -888,15 +1027,17 @@
     </w:p>
     <w:p>
       <w:pPr>
-        <w:rPr>
-          <w:rFonts w:cs="Times New Roman"/>
-          <w:b/>
-          <w:i/>
-        </w:rPr>
-      </w:pPr>
-    </w:p>
-    <w:p>
-      <w:pPr>
+        <w:spacing w:line="360" w:lineRule="auto"/>
+        <w:rPr>
+          <w:rFonts w:cs="Times New Roman"/>
+          <w:b/>
+          <w:i/>
+        </w:rPr>
+      </w:pPr>
+    </w:p>
+    <w:p>
+      <w:pPr>
+        <w:spacing w:line="360" w:lineRule="auto"/>
         <w:rPr>
           <w:rFonts w:cs="Times New Roman"/>
           <w:b/>
@@ -1964,6 +2105,7 @@
     </w:p>
     <w:p>
       <w:pPr>
+        <w:spacing w:line="360" w:lineRule="auto"/>
         <w:rPr>
           <w:rFonts w:cs="Times New Roman"/>
         </w:rPr>
@@ -2006,6 +2148,7 @@
           <w:ilvl w:val="0"/>
           <w:numId w:val="9"/>
         </w:numPr>
+        <w:spacing w:line="360" w:lineRule="auto"/>
         <w:rPr>
           <w:rFonts w:cs="Times New Roman"/>
           <w:b/>
@@ -2028,6 +2171,7 @@
           <w:ilvl w:val="0"/>
           <w:numId w:val="5"/>
         </w:numPr>
+        <w:spacing w:line="360" w:lineRule="auto"/>
         <w:rPr>
           <w:rFonts w:cs="Times New Roman"/>
         </w:rPr>
@@ -2046,6 +2190,7 @@
           <w:ilvl w:val="0"/>
           <w:numId w:val="5"/>
         </w:numPr>
+        <w:spacing w:line="360" w:lineRule="auto"/>
         <w:rPr>
           <w:rFonts w:cs="Times New Roman"/>
         </w:rPr>
@@ -2064,6 +2209,7 @@
           <w:ilvl w:val="0"/>
           <w:numId w:val="5"/>
         </w:numPr>
+        <w:spacing w:line="360" w:lineRule="auto"/>
         <w:rPr>
           <w:rFonts w:cs="Times New Roman"/>
         </w:rPr>
@@ -2082,6 +2228,7 @@
           <w:ilvl w:val="0"/>
           <w:numId w:val="7"/>
         </w:numPr>
+        <w:spacing w:line="360" w:lineRule="auto"/>
         <w:rPr>
           <w:rFonts w:cs="Times New Roman"/>
         </w:rPr>
@@ -2100,6 +2247,7 @@
           <w:ilvl w:val="0"/>
           <w:numId w:val="9"/>
         </w:numPr>
+        <w:spacing w:line="360" w:lineRule="auto"/>
         <w:rPr>
           <w:rFonts w:cs="Times New Roman"/>
         </w:rPr>
@@ -2118,6 +2266,7 @@
           <w:ilvl w:val="0"/>
           <w:numId w:val="5"/>
         </w:numPr>
+        <w:spacing w:line="360" w:lineRule="auto"/>
         <w:rPr>
           <w:rFonts w:cs="Times New Roman"/>
         </w:rPr>
@@ -2142,6 +2291,7 @@
           <w:ilvl w:val="0"/>
           <w:numId w:val="9"/>
         </w:numPr>
+        <w:spacing w:line="360" w:lineRule="auto"/>
         <w:rPr>
           <w:rFonts w:cs="Times New Roman"/>
         </w:rPr>
@@ -2160,6 +2310,7 @@
           <w:ilvl w:val="0"/>
           <w:numId w:val="5"/>
         </w:numPr>
+        <w:spacing w:line="360" w:lineRule="auto"/>
         <w:rPr>
           <w:rFonts w:cs="Times New Roman"/>
         </w:rPr>
@@ -2178,6 +2329,7 @@
           <w:ilvl w:val="0"/>
           <w:numId w:val="7"/>
         </w:numPr>
+        <w:spacing w:line="360" w:lineRule="auto"/>
         <w:rPr>
           <w:rFonts w:cs="Times New Roman"/>
         </w:rPr>
@@ -2196,6 +2348,7 @@
           <w:ilvl w:val="0"/>
           <w:numId w:val="9"/>
         </w:numPr>
+        <w:spacing w:line="360" w:lineRule="auto"/>
         <w:rPr>
           <w:rFonts w:cs="Times New Roman"/>
         </w:rPr>
@@ -2214,6 +2367,7 @@
           <w:ilvl w:val="0"/>
           <w:numId w:val="7"/>
         </w:numPr>
+        <w:spacing w:line="360" w:lineRule="auto"/>
         <w:rPr>
           <w:rFonts w:cs="Times New Roman"/>
         </w:rPr>
@@ -2227,6 +2381,7 @@
     </w:p>
     <w:p>
       <w:pPr>
+        <w:spacing w:line="360" w:lineRule="auto"/>
         <w:ind w:left="75"/>
         <w:rPr>
           <w:rFonts w:cs="Times New Roman"/>
@@ -2242,11 +2397,61 @@
         <w:rPr>
           <w:rFonts w:cs="Times New Roman"/>
         </w:rPr>
-        <w:t xml:space="preserve"> Xác định kết quả đạt được sau khi hoàn thành MILESTONE2: Dự án phiên bản 2.0 với các chức năng được thêm vào như sau: Quản lý thông tin cá nhân, quản lý đề thi, quản lý người dùng và quản lý câu hỏi. Kèm theo đó là tài liệu SRS chứa đầy đủ các thông tin liên quan đến phiên bản 2.0 này. Việc hoàn thành tài liệu SRS được ưu tiên, vì đây sẽ là cơ sở để đánh giá được xem dự án có thể có lỗi nào xảy ra khi thực hiện test lại sau khi đã hoàn thành dự án hay không.</w:t>
-      </w:r>
-    </w:p>
-    <w:p>
-      <w:pPr>
+        <w:t xml:space="preserve"> Xác định kết quả đạt được sau khi hoàn thành MILESTONE2: Dự án phiên bản 2.0 với các chức năng được thêm vào như sau:</w:t>
+      </w:r>
+      <w:r>
+        <w:rPr>
+          <w:rFonts w:cs="Times New Roman"/>
+        </w:rPr>
+        <w:t xml:space="preserve"> </w:t>
+      </w:r>
+      <w:r>
+        <w:rPr>
+          <w:rFonts w:cs="Times New Roman"/>
+        </w:rPr>
+        <w:t>T</w:t>
+      </w:r>
+      <w:r>
+        <w:rPr>
+          <w:rFonts w:cs="Times New Roman"/>
+        </w:rPr>
+        <w:t>rả lời câu hỏi, xem kết quả</w:t>
+      </w:r>
+      <w:r>
+        <w:rPr>
+          <w:rFonts w:cs="Times New Roman"/>
+        </w:rPr>
+        <w:t>, xem lịch sử thi, xem xếp hạng cá nhân</w:t>
+      </w:r>
+      <w:r>
+        <w:rPr>
+          <w:rFonts w:cs="Times New Roman"/>
+        </w:rPr>
+        <w:t xml:space="preserve">, </w:t>
+      </w:r>
+      <w:r>
+        <w:rPr>
+          <w:rFonts w:cs="Times New Roman"/>
+        </w:rPr>
+        <w:t>quản lý thông tin cá nhân</w:t>
+      </w:r>
+      <w:r>
+        <w:rPr>
+          <w:rFonts w:cs="Times New Roman"/>
+        </w:rPr>
+        <w:t xml:space="preserve">. Kèm theo đó là tài liệu SRS chứa đầy đủ các thông tin liên quan đến phiên bản 2.0 này. Việc hoàn thành tài liệu SRS được ưu tiên, vì đây sẽ là cơ sở để đánh giá được xem </w:t>
+      </w:r>
+      <w:r>
+        <w:rPr>
+          <w:rFonts w:cs="Times New Roman"/>
+        </w:rPr>
+        <w:lastRenderedPageBreak/>
+        <w:t>dự án có thể có lỗi nào xảy ra khi thực hiện test lại sau khi đã hoàn thành dự án hay không.</w:t>
+      </w:r>
+    </w:p>
+    <w:p>
+      <w:pPr>
+        <w:spacing w:line="360" w:lineRule="auto"/>
         <w:rPr>
           <w:rFonts w:cs="Times New Roman"/>
           <w:b/>
@@ -2268,6 +2473,7 @@
     </w:p>
     <w:p>
       <w:pPr>
+        <w:spacing w:line="360" w:lineRule="auto"/>
         <w:ind w:left="75"/>
         <w:rPr>
           <w:rFonts w:cs="Times New Roman"/>
@@ -2340,7 +2546,31 @@
         <w:rPr>
           <w:rFonts w:cs="Times New Roman"/>
         </w:rPr>
-        <w:t>Nhóm trưởng hội ý với các thành viên trong nhóm chọn ra các chức năng sẽ được hiện thực vào project trong phiên bản 2.0 của dự án. Các chức năng được chọn bao gồm: Quản lý thông tin cá nhân, quản lý đề thi, quản lý người dùng, quản lý câu hỏi.</w:t>
+        <w:t xml:space="preserve">Nhóm trưởng hội ý với các thành viên trong nhóm chọn ra các chức năng sẽ được hiện thực vào project trong phiên bản 2.0 của dự án. Các chức năng được chọn bao gồm: </w:t>
+      </w:r>
+      <w:r>
+        <w:rPr>
+          <w:rFonts w:cs="Times New Roman"/>
+        </w:rPr>
+        <w:t>T</w:t>
+      </w:r>
+      <w:r>
+        <w:rPr>
+          <w:rFonts w:cs="Times New Roman"/>
+        </w:rPr>
+        <w:t>rả lời câu hỏi, xem kết quả, xem lịch sử thi, xem xếp hạng cá nhân</w:t>
+      </w:r>
+      <w:r>
+        <w:rPr>
+          <w:rFonts w:cs="Times New Roman"/>
+        </w:rPr>
+        <w:t xml:space="preserve"> và quản lý thông tin cá nhân</w:t>
+      </w:r>
+      <w:r>
+        <w:rPr>
+          <w:rFonts w:cs="Times New Roman"/>
+        </w:rPr>
+        <w:t>.</w:t>
       </w:r>
     </w:p>
     <w:p>
@@ -2466,6 +2696,85 @@
           <w:iCs/>
         </w:rPr>
       </w:pPr>
+      <w:r>
+        <w:rPr>
+          <w:rFonts w:cs="Times New Roman"/>
+          <w:b/>
+          <w:bCs/>
+          <w:i/>
+          <w:iCs/>
+        </w:rPr>
+        <w:t xml:space="preserve">Tuần 2: </w:t>
+      </w:r>
+    </w:p>
+    <w:p>
+      <w:pPr>
+        <w:pStyle w:val="ListParagraph"/>
+        <w:numPr>
+          <w:ilvl w:val="0"/>
+          <w:numId w:val="5"/>
+        </w:numPr>
+        <w:spacing w:line="360" w:lineRule="auto"/>
+        <w:rPr>
+          <w:rFonts w:cs="Times New Roman"/>
+        </w:rPr>
+      </w:pPr>
+      <w:r>
+        <w:rPr>
+          <w:rFonts w:cs="Times New Roman"/>
+        </w:rPr>
+        <w:t>Tiếp tục các công việc đã giao ở tuần 2 cho đến khi hoàn thiện các chức năng mà nhóm đã chọn để hiện thực trong phiên bản 2.0 của project nhóm.</w:t>
+      </w:r>
+    </w:p>
+    <w:p>
+      <w:pPr>
+        <w:pStyle w:val="ListParagraph"/>
+        <w:numPr>
+          <w:ilvl w:val="0"/>
+          <w:numId w:val="7"/>
+        </w:numPr>
+        <w:spacing w:line="360" w:lineRule="auto"/>
+        <w:rPr>
+          <w:rFonts w:cs="Times New Roman"/>
+        </w:rPr>
+      </w:pPr>
+      <w:r>
+        <w:rPr>
+          <w:rFonts w:cs="Times New Roman"/>
+        </w:rPr>
+        <w:t>Commit tất cả các việc đã làm của từng người l</w:t>
+      </w:r>
+      <w:r>
+        <w:rPr>
+          <w:rFonts w:cs="Times New Roman"/>
+        </w:rPr>
+        <w:t xml:space="preserve">ên branch có MSSV tương ứng trên github của project. Nhóm trưởng check tất cả commit và kiểm tra xem có lỗi phát sinh gì hay không, sau đó merge vào </w:t>
+      </w:r>
+      <w:r>
+        <w:rPr>
+          <w:rFonts w:cs="Times New Roman"/>
+        </w:rPr>
+        <w:lastRenderedPageBreak/>
+        <w:t xml:space="preserve">branch main của project (riêng phần code sẽ hạn chế merge nhiều lần để hạn chế lỗi xảy ra, sẽ để ở </w:t>
+      </w:r>
+      <w:r>
+        <w:rPr>
+          <w:rFonts w:cs="Times New Roman"/>
+        </w:rPr>
+        <w:t>máy và cung cấp hoặc demo lúc cần thiết, cuối cùng sẽ merge sau).</w:t>
+      </w:r>
+    </w:p>
+    <w:p>
+      <w:pPr>
+        <w:spacing w:line="360" w:lineRule="auto"/>
+        <w:rPr>
+          <w:rFonts w:cs="Times New Roman"/>
+          <w:b/>
+          <w:bCs/>
+          <w:i/>
+          <w:iCs/>
+        </w:rPr>
+      </w:pPr>
     </w:p>
     <w:p>
       <w:pPr>
@@ -2483,11 +2792,654 @@
     </w:p>
     <w:p>
       <w:pPr>
-        <w:rPr>
-          <w:b/>
-          <w:bCs/>
-        </w:rPr>
-      </w:pPr>
+        <w:spacing w:line="360" w:lineRule="auto"/>
+        <w:jc w:val="center"/>
+        <w:rPr>
+          <w:b/>
+          <w:bCs/>
+          <w:i/>
+          <w:iCs/>
+        </w:rPr>
+      </w:pPr>
+      <w:r>
+        <w:rPr>
+          <w:b/>
+          <w:bCs/>
+          <w:i/>
+          <w:iCs/>
+        </w:rPr>
+        <w:lastRenderedPageBreak/>
+        <w:t>MILESTONE 3: DURATION 2 WEEKS</w:t>
+      </w:r>
+    </w:p>
+    <w:p>
+      <w:pPr>
+        <w:pStyle w:val="ListParagraph"/>
+        <w:numPr>
+          <w:ilvl w:val="0"/>
+          <w:numId w:val="11"/>
+        </w:numPr>
+        <w:spacing w:line="360" w:lineRule="auto"/>
+      </w:pPr>
+      <w:r>
+        <w:t xml:space="preserve">Tài liệu SRS: </w:t>
+      </w:r>
+    </w:p>
+    <w:p>
+      <w:pPr>
+        <w:pStyle w:val="ListParagraph"/>
+        <w:numPr>
+          <w:ilvl w:val="0"/>
+          <w:numId w:val="5"/>
+        </w:numPr>
+        <w:spacing w:line="360" w:lineRule="auto"/>
+      </w:pPr>
+      <w:r>
+        <w:t xml:space="preserve">Hoàn thiện tài liệu </w:t>
+      </w:r>
+      <w:r>
+        <w:t xml:space="preserve">SRS </w:t>
+      </w:r>
+      <w:r>
+        <w:t>với toàn bộ các usecase diagrams và sequence diagrams.</w:t>
+      </w:r>
+    </w:p>
+    <w:p>
+      <w:pPr>
+        <w:pStyle w:val="ListParagraph"/>
+        <w:numPr>
+          <w:ilvl w:val="0"/>
+          <w:numId w:val="5"/>
+        </w:numPr>
+        <w:spacing w:line="360" w:lineRule="auto"/>
+      </w:pPr>
+      <w:r>
+        <w:t>Hoàn thiện prototype (phần các trigger</w:t>
+      </w:r>
+      <w:r>
+        <w:t xml:space="preserve"> points tương tác với từng chức năng</w:t>
+      </w:r>
+      <w:r>
+        <w:t xml:space="preserve"> – làm cuối cùng vì chỉ khi này mới có đầy đủ và chính xác hình ảnh của từng trigger points</w:t>
+      </w:r>
+      <w:r>
+        <w:t xml:space="preserve"> trong giao diện ver 3.0 của project)</w:t>
+      </w:r>
+      <w:r>
+        <w:t xml:space="preserve"> cùng với phần mô tả từng trigger points</w:t>
+      </w:r>
+      <w:r>
+        <w:t xml:space="preserve"> được hiển thị trên giao diện</w:t>
+      </w:r>
+      <w:r>
+        <w:t>.</w:t>
+      </w:r>
+    </w:p>
+    <w:p>
+      <w:pPr>
+        <w:pStyle w:val="ListParagraph"/>
+        <w:numPr>
+          <w:ilvl w:val="0"/>
+          <w:numId w:val="5"/>
+        </w:numPr>
+        <w:spacing w:line="360" w:lineRule="auto"/>
+      </w:pPr>
+      <w:r>
+        <w:t>Liệt kê các User validation ứng với từng chức năng riêng biệt</w:t>
+      </w:r>
+      <w:r>
+        <w:t>.</w:t>
+      </w:r>
+    </w:p>
+    <w:p>
+      <w:pPr>
+        <w:pStyle w:val="ListParagraph"/>
+        <w:numPr>
+          <w:ilvl w:val="0"/>
+          <w:numId w:val="7"/>
+        </w:numPr>
+        <w:spacing w:line="360" w:lineRule="auto"/>
+      </w:pPr>
+      <w:r>
+        <w:t>Nhật Minh, Thiện Mỹ, Hồng Phúc</w:t>
+      </w:r>
+      <w:r>
+        <w:t>. Tập trung hoàn thành sớm để hỗ trợ các công việc khác.</w:t>
+      </w:r>
+    </w:p>
+    <w:p>
+      <w:pPr>
+        <w:pStyle w:val="ListParagraph"/>
+        <w:numPr>
+          <w:ilvl w:val="0"/>
+          <w:numId w:val="11"/>
+        </w:numPr>
+        <w:spacing w:line="360" w:lineRule="auto"/>
+      </w:pPr>
+      <w:r>
+        <w:t xml:space="preserve">Phác thảo giao diện: </w:t>
+      </w:r>
+    </w:p>
+    <w:p>
+      <w:pPr>
+        <w:pStyle w:val="ListParagraph"/>
+        <w:numPr>
+          <w:ilvl w:val="0"/>
+          <w:numId w:val="5"/>
+        </w:numPr>
+        <w:spacing w:line="360" w:lineRule="auto"/>
+      </w:pPr>
+      <w:r>
+        <w:t xml:space="preserve">Hoàn thiện giao diện của các chức năng còn lại cuối cùng: </w:t>
+      </w:r>
+      <w:r>
+        <w:t xml:space="preserve">Quản lý đề thi, quản lý </w:t>
+      </w:r>
+      <w:r>
+        <w:t xml:space="preserve">người dùng, </w:t>
+      </w:r>
+      <w:r>
+        <w:t xml:space="preserve">quản lý điểm thi, </w:t>
+      </w:r>
+      <w:r>
+        <w:t>quản lý danhh sách câu hỏi.</w:t>
+      </w:r>
+    </w:p>
+    <w:p>
+      <w:pPr>
+        <w:pStyle w:val="ListParagraph"/>
+        <w:numPr>
+          <w:ilvl w:val="0"/>
+          <w:numId w:val="7"/>
+        </w:numPr>
+        <w:spacing w:line="360" w:lineRule="auto"/>
+      </w:pPr>
+      <w:r>
+        <w:t>Hoàng Minh</w:t>
+      </w:r>
+      <w:r>
+        <w:t>, Anh Vũ.</w:t>
+      </w:r>
+    </w:p>
+    <w:p>
+      <w:pPr>
+        <w:pStyle w:val="ListParagraph"/>
+        <w:numPr>
+          <w:ilvl w:val="0"/>
+          <w:numId w:val="11"/>
+        </w:numPr>
+        <w:spacing w:line="360" w:lineRule="auto"/>
+      </w:pPr>
+      <w:r>
+        <w:t>Hiện thực các chức năng còn lại vào phiên bản cuối của project (version 3.0)</w:t>
+      </w:r>
+      <w:r>
+        <w:t xml:space="preserve">: </w:t>
+      </w:r>
+    </w:p>
+    <w:p>
+      <w:pPr>
+        <w:pStyle w:val="ListParagraph"/>
+        <w:numPr>
+          <w:ilvl w:val="0"/>
+          <w:numId w:val="7"/>
+        </w:numPr>
+        <w:spacing w:line="360" w:lineRule="auto"/>
+      </w:pPr>
+      <w:r>
+        <w:t>Đức Minh ++</w:t>
+      </w:r>
+      <w:r>
+        <w:t xml:space="preserve"> hoàn thiện + hiện thực các chức năng còn lại vào project ver</w:t>
+      </w:r>
+      <w:r>
+        <w:t>sion 3.0, kiểm tra + fix bugs (nếu có)</w:t>
+      </w:r>
+      <w:r>
+        <w:t>.</w:t>
+      </w:r>
+    </w:p>
+    <w:p>
+      <w:pPr>
+        <w:pStyle w:val="ListParagraph"/>
+        <w:numPr>
+          <w:ilvl w:val="0"/>
+          <w:numId w:val="11"/>
+        </w:numPr>
+        <w:spacing w:line="360" w:lineRule="auto"/>
+      </w:pPr>
+      <w:r>
+        <w:t xml:space="preserve">Thực hiện kiểm tra tổng quát lại toàn bộ các chức năng ĐÃ được hiện thực vào project từ đầu đến giờ, fix bugs nếu có, </w:t>
+      </w:r>
+      <w:r>
+        <w:t>chỉnh sửa lại giao diện 1 lần nữa.</w:t>
+      </w:r>
+    </w:p>
+    <w:p>
+      <w:pPr>
+        <w:spacing w:line="360" w:lineRule="auto"/>
+      </w:pPr>
+      <w:r>
+        <w:sym w:font="Wingdings" w:char="F0E8"/>
+      </w:r>
+      <w:r>
+        <w:t xml:space="preserve">Xác định kết quả đạt được sau khi hoàn thành MILESTONE 3: </w:t>
+      </w:r>
+      <w:r>
+        <w:t>Project hoàn chỉnh phiên bản 3.0, hoàn thành ít nhất 85% các chức năng đã đề ra</w:t>
+      </w:r>
+      <w:r>
+        <w:t xml:space="preserve">; </w:t>
+      </w:r>
+      <w:r>
+        <w:t>tài liệu SRS đầy đủ chi tiết các thành phần chính (kể cả usecase diagrams và sequence diagrams)</w:t>
+      </w:r>
+      <w:r>
+        <w:t>;</w:t>
+      </w:r>
+      <w:r>
+        <w:t xml:space="preserve"> </w:t>
+      </w:r>
+      <w:r>
+        <w:t>hoàn thành các công việc được giao; cuối cùng là commit tất cả tài liệu và code liên quan</w:t>
+      </w:r>
+      <w:r>
+        <w:t xml:space="preserve"> tới project của nhóm</w:t>
+      </w:r>
+      <w:r>
+        <w:t xml:space="preserve"> lên github để làm tài liệu nộp + dùng để demo khi báo cáo project.</w:t>
+      </w:r>
+    </w:p>
+    <w:p>
+      <w:pPr>
+        <w:spacing w:line="360" w:lineRule="auto"/>
+        <w:jc w:val="center"/>
+      </w:pPr>
+    </w:p>
+    <w:p>
+      <w:pPr>
+        <w:spacing w:line="360" w:lineRule="auto"/>
+        <w:jc w:val="center"/>
+      </w:pPr>
+    </w:p>
+    <w:p>
+      <w:pPr>
+        <w:spacing w:line="360" w:lineRule="auto"/>
+        <w:jc w:val="center"/>
+        <w:rPr>
+          <w:sz w:val="50"/>
+          <w:szCs w:val="50"/>
+        </w:rPr>
+      </w:pPr>
+      <w:r>
+        <w:rPr>
+          <w:b/>
+          <w:bCs/>
+          <w:i/>
+          <w:iCs/>
+          <w:sz w:val="50"/>
+          <w:szCs w:val="50"/>
+        </w:rPr>
+        <w:t xml:space="preserve">GOODLUCK </w:t>
+      </w:r>
+      <w:proofErr w:type="gramStart"/>
+      <w:r>
+        <w:rPr>
+          <w:b/>
+          <w:bCs/>
+          <w:i/>
+          <w:iCs/>
+          <w:sz w:val="50"/>
+          <w:szCs w:val="50"/>
+        </w:rPr>
+        <w:t>GUYS !</w:t>
+      </w:r>
+      <w:proofErr w:type="gramEnd"/>
+    </w:p>
+    <w:p>
+      <w:pPr>
+        <w:spacing w:line="360" w:lineRule="auto"/>
+        <w:rPr>
+          <w:sz w:val="50"/>
+          <w:szCs w:val="50"/>
+        </w:rPr>
+      </w:pPr>
+      <w:r>
+        <w:rPr>
+          <w:sz w:val="50"/>
+          <w:szCs w:val="50"/>
+        </w:rPr>
+        <w:br w:type="page"/>
+      </w:r>
+    </w:p>
+    <w:p>
+      <w:pPr>
+        <w:spacing w:line="360" w:lineRule="auto"/>
+        <w:rPr>
+          <w:b/>
+          <w:bCs/>
+          <w:i/>
+          <w:iCs/>
+          <w:szCs w:val="28"/>
+        </w:rPr>
+      </w:pPr>
+      <w:r>
+        <w:rPr>
+          <w:b/>
+          <w:bCs/>
+          <w:i/>
+          <w:iCs/>
+          <w:szCs w:val="28"/>
+        </w:rPr>
+        <w:lastRenderedPageBreak/>
+        <w:t xml:space="preserve">Tuần 1 &amp; 2: </w:t>
+      </w:r>
+      <w:r>
+        <w:rPr>
+          <w:b/>
+          <w:bCs/>
+          <w:i/>
+          <w:iCs/>
+          <w:szCs w:val="28"/>
+        </w:rPr>
+        <w:t xml:space="preserve">Cùng 1 công việc nên sẽ để kế hoạch của cả 2 tuần cuối cùng này chung với nhau. </w:t>
+      </w:r>
+    </w:p>
+    <w:p>
+      <w:pPr>
+        <w:pStyle w:val="ListParagraph"/>
+        <w:numPr>
+          <w:ilvl w:val="0"/>
+          <w:numId w:val="5"/>
+        </w:numPr>
+        <w:spacing w:line="360" w:lineRule="auto"/>
+        <w:rPr>
+          <w:szCs w:val="28"/>
+        </w:rPr>
+      </w:pPr>
+      <w:r>
+        <w:rPr>
+          <w:szCs w:val="28"/>
+        </w:rPr>
+        <w:t>Hoàn thiện tất cả các chức năng cuối cùng của project</w:t>
+      </w:r>
+      <w:r>
+        <w:rPr>
+          <w:szCs w:val="28"/>
+        </w:rPr>
+        <w:t xml:space="preserve"> (phiên bản 3.0)</w:t>
+      </w:r>
+      <w:r>
+        <w:rPr>
+          <w:szCs w:val="28"/>
+        </w:rPr>
+        <w:t xml:space="preserve">: </w:t>
+      </w:r>
+      <w:r>
+        <w:t>Quản lý đề thi, quản lý người dùng, quản lý điểm thi, quản lý danh sách câu hỏi</w:t>
+      </w:r>
+      <w:r>
+        <w:t>.</w:t>
+      </w:r>
+    </w:p>
+    <w:p>
+      <w:pPr>
+        <w:pStyle w:val="ListParagraph"/>
+        <w:numPr>
+          <w:ilvl w:val="0"/>
+          <w:numId w:val="5"/>
+        </w:numPr>
+        <w:spacing w:line="360" w:lineRule="auto"/>
+        <w:rPr>
+          <w:szCs w:val="28"/>
+        </w:rPr>
+      </w:pPr>
+      <w:r>
+        <w:rPr>
+          <w:szCs w:val="28"/>
+        </w:rPr>
+        <w:t xml:space="preserve">Tiến hành thiết kế usecase diagrams và sequence diagrams </w:t>
+      </w:r>
+      <w:r>
+        <w:rPr>
+          <w:szCs w:val="28"/>
+        </w:rPr>
+        <w:t xml:space="preserve">sớm để dành thời gian hỗ trợ các công việc còn lại khác nếu gặp vấn đề </w:t>
+      </w:r>
+      <w:r>
+        <w:rPr>
+          <w:szCs w:val="28"/>
+        </w:rPr>
+        <w:sym w:font="Wingdings" w:char="F0E8"/>
+      </w:r>
+      <w:r>
+        <w:rPr>
+          <w:szCs w:val="28"/>
+        </w:rPr>
+        <w:t xml:space="preserve"> Nhật Minh, Thiện Mỹ, Hồng Phúc.</w:t>
+      </w:r>
+    </w:p>
+    <w:p>
+      <w:pPr>
+        <w:pStyle w:val="ListParagraph"/>
+        <w:numPr>
+          <w:ilvl w:val="0"/>
+          <w:numId w:val="5"/>
+        </w:numPr>
+        <w:spacing w:line="360" w:lineRule="auto"/>
+        <w:rPr>
+          <w:szCs w:val="28"/>
+        </w:rPr>
+      </w:pPr>
+      <w:r>
+        <w:rPr>
+          <w:szCs w:val="28"/>
+        </w:rPr>
+        <w:t xml:space="preserve">Tiến hành thiết kế các giao diện dành cho các chức năng kể trên để </w:t>
+      </w:r>
+      <w:r>
+        <w:rPr>
+          <w:szCs w:val="28"/>
+        </w:rPr>
+        <w:t xml:space="preserve">chuẩn bị cho công việc tiếp theo là hiện thực các chức năng cuối cùng đó vào project; xuất file ảnh và commit lên github của project để làm tư liệu </w:t>
+      </w:r>
+      <w:r>
+        <w:rPr>
+          <w:szCs w:val="28"/>
+        </w:rPr>
+        <w:t>tham khảo</w:t>
+      </w:r>
+      <w:r>
+        <w:rPr>
+          <w:szCs w:val="28"/>
+        </w:rPr>
+        <w:t xml:space="preserve"> </w:t>
+      </w:r>
+      <w:r>
+        <w:rPr>
+          <w:szCs w:val="28"/>
+        </w:rPr>
+        <w:sym w:font="Wingdings" w:char="F0E8"/>
+      </w:r>
+      <w:r>
+        <w:rPr>
+          <w:szCs w:val="28"/>
+        </w:rPr>
+        <w:t xml:space="preserve"> Hoàng Minh, Anh Vũ</w:t>
+      </w:r>
+      <w:r>
+        <w:rPr>
+          <w:szCs w:val="28"/>
+        </w:rPr>
+        <w:t>.</w:t>
+      </w:r>
+    </w:p>
+    <w:p>
+      <w:pPr>
+        <w:pStyle w:val="ListParagraph"/>
+        <w:numPr>
+          <w:ilvl w:val="0"/>
+          <w:numId w:val="5"/>
+        </w:numPr>
+        <w:spacing w:line="360" w:lineRule="auto"/>
+        <w:rPr>
+          <w:szCs w:val="28"/>
+        </w:rPr>
+      </w:pPr>
+      <w:r>
+        <w:rPr>
+          <w:szCs w:val="28"/>
+        </w:rPr>
+        <w:t>Tiến hành hiện thực giao diện và các chức năng kể trên vào code của project</w:t>
+      </w:r>
+      <w:r>
+        <w:rPr>
+          <w:szCs w:val="28"/>
+        </w:rPr>
+        <w:t>, đồng thời họp nhóm để kiểm tra tính thống nhất &amp; chặt chẽ giữa các khâu làm việc trước với phần hiện thực</w:t>
+      </w:r>
+      <w:r>
+        <w:rPr>
+          <w:szCs w:val="28"/>
+        </w:rPr>
+        <w:t xml:space="preserve"> code</w:t>
+      </w:r>
+      <w:r>
+        <w:rPr>
+          <w:szCs w:val="28"/>
+        </w:rPr>
+        <w:t xml:space="preserve"> </w:t>
+      </w:r>
+      <w:r>
+        <w:rPr>
+          <w:szCs w:val="28"/>
+        </w:rPr>
+        <w:t xml:space="preserve">cuối cùng </w:t>
+      </w:r>
+      <w:r>
+        <w:rPr>
+          <w:szCs w:val="28"/>
+        </w:rPr>
+        <w:sym w:font="Wingdings" w:char="F0E8"/>
+      </w:r>
+      <w:r>
+        <w:rPr>
+          <w:szCs w:val="28"/>
+        </w:rPr>
+        <w:t xml:space="preserve"> Đức Minh ++.</w:t>
+      </w:r>
+    </w:p>
+    <w:p>
+      <w:pPr>
+        <w:pStyle w:val="ListParagraph"/>
+        <w:numPr>
+          <w:ilvl w:val="0"/>
+          <w:numId w:val="5"/>
+        </w:numPr>
+        <w:spacing w:line="360" w:lineRule="auto"/>
+        <w:rPr>
+          <w:szCs w:val="28"/>
+        </w:rPr>
+      </w:pPr>
+      <w:r>
+        <w:rPr>
+          <w:szCs w:val="28"/>
+        </w:rPr>
+        <w:t>Hoàn thiện Prototype, Trigger points</w:t>
+      </w:r>
+      <w:r>
+        <w:rPr>
+          <w:szCs w:val="28"/>
+        </w:rPr>
+        <w:t>,</w:t>
+      </w:r>
+      <w:r>
+        <w:rPr>
+          <w:szCs w:val="28"/>
+        </w:rPr>
+        <w:t xml:space="preserve"> Screen description</w:t>
+      </w:r>
+      <w:r>
+        <w:rPr>
+          <w:szCs w:val="28"/>
+        </w:rPr>
+        <w:t xml:space="preserve"> và User validation </w:t>
+      </w:r>
+      <w:r>
+        <w:rPr>
+          <w:szCs w:val="28"/>
+        </w:rPr>
+        <w:sym w:font="Wingdings" w:char="F0E8"/>
+      </w:r>
+      <w:r>
+        <w:rPr>
+          <w:szCs w:val="28"/>
+        </w:rPr>
+        <w:t xml:space="preserve"> Nhật Minh, Thiện Mỹ, Hồng Phúc</w:t>
+      </w:r>
+      <w:r>
+        <w:rPr>
+          <w:szCs w:val="28"/>
+        </w:rPr>
+        <w:t>.</w:t>
+      </w:r>
+    </w:p>
+    <w:p>
+      <w:pPr>
+        <w:spacing w:line="360" w:lineRule="auto"/>
+        <w:ind w:left="720"/>
+        <w:rPr>
+          <w:szCs w:val="28"/>
+        </w:rPr>
+      </w:pPr>
+      <w:r>
+        <w:rPr>
+          <w:szCs w:val="28"/>
+        </w:rPr>
+        <w:sym w:font="Wingdings" w:char="F0E8"/>
+      </w:r>
+      <w:r>
+        <w:rPr>
+          <w:szCs w:val="28"/>
+        </w:rPr>
+        <w:t>Commit tất cả nội dung đã làm được theo công việc đã giao lên github của project version 3.0</w:t>
+      </w:r>
+      <w:r>
+        <w:rPr>
+          <w:szCs w:val="28"/>
+        </w:rPr>
+        <w:t xml:space="preserve"> trước ngày </w:t>
+      </w:r>
+      <w:r>
+        <w:rPr>
+          <w:szCs w:val="28"/>
+        </w:rPr>
+        <w:t>23/05/2023. Các ngày cuối cùng của tuần 2 trong Milestone 3 dùng để kiểm tra lại toàn bộ project ở phiên bản cuối cùng (3.0)</w:t>
+      </w:r>
+      <w:r>
+        <w:rPr>
+          <w:szCs w:val="28"/>
+        </w:rPr>
+        <w:t xml:space="preserve">, fix các lỗi hiển thị lẫn các bugs còn sót sau quá trình hiện thực trong code project. Chuẩn bị phần báo cáo project cuối kì với nội dung ngắn gọn về các phần đã làm + </w:t>
+      </w:r>
+      <w:r>
+        <w:rPr>
+          <w:szCs w:val="28"/>
+        </w:rPr>
+        <w:t>quản lý thời gian tiến hành dự án thông qua file Project_Manager.xlxs mà nhóm trưởng đã đưa ra từ đầu, kèm theo đó là phần đánh giá thông qua quá trình thực hiện project</w:t>
+      </w:r>
+      <w:r>
+        <w:rPr>
+          <w:szCs w:val="28"/>
+        </w:rPr>
+        <w:t xml:space="preserve"> theo kế hoạch của nhóm trưởng đã đề ra, dùng làm tư liệu để báo cáo (nếu có yêu cầu)</w:t>
+      </w:r>
+      <w:r>
+        <w:rPr>
+          <w:szCs w:val="28"/>
+        </w:rPr>
+        <w:t>.</w:t>
+      </w:r>
     </w:p>
     <w:sectPr>
       <w:pgSz w:w="11907" w:h="16840" w:code="9"/>
@@ -2727,6 +3679,95 @@
     </w:lvl>
   </w:abstractNum>
   <w:abstractNum w:abstractNumId="2" w15:restartNumberingAfterBreak="0">
+    <w:nsid w:val="2501444F"/>
+    <w:multiLevelType w:val="hybridMultilevel"/>
+    <w:tmpl w:val="5E46324A"/>
+    <w:lvl w:ilvl="0" w:tplc="0409000F">
+      <w:start w:val="1"/>
+      <w:numFmt w:val="decimal"/>
+      <w:lvlText w:val="%1."/>
+      <w:lvlJc w:val="left"/>
+      <w:pPr>
+        <w:ind w:left="720" w:hanging="360"/>
+      </w:pPr>
+      <w:rPr>
+        <w:rFonts w:hint="default"/>
+      </w:rPr>
+    </w:lvl>
+    <w:lvl w:ilvl="1" w:tplc="04090019" w:tentative="1">
+      <w:start w:val="1"/>
+      <w:numFmt w:val="lowerLetter"/>
+      <w:lvlText w:val="%2."/>
+      <w:lvlJc w:val="left"/>
+      <w:pPr>
+        <w:ind w:left="1440" w:hanging="360"/>
+      </w:pPr>
+    </w:lvl>
+    <w:lvl w:ilvl="2" w:tplc="0409001B" w:tentative="1">
+      <w:start w:val="1"/>
+      <w:numFmt w:val="lowerRoman"/>
+      <w:lvlText w:val="%3."/>
+      <w:lvlJc w:val="right"/>
+      <w:pPr>
+        <w:ind w:left="2160" w:hanging="180"/>
+      </w:pPr>
+    </w:lvl>
+    <w:lvl w:ilvl="3" w:tplc="0409000F" w:tentative="1">
+      <w:start w:val="1"/>
+      <w:numFmt w:val="decimal"/>
+      <w:lvlText w:val="%4."/>
+      <w:lvlJc w:val="left"/>
+      <w:pPr>
+        <w:ind w:left="2880" w:hanging="360"/>
+      </w:pPr>
+    </w:lvl>
+    <w:lvl w:ilvl="4" w:tplc="04090019" w:tentative="1">
+      <w:start w:val="1"/>
+      <w:numFmt w:val="lowerLetter"/>
+      <w:lvlText w:val="%5."/>
+      <w:lvlJc w:val="left"/>
+      <w:pPr>
+        <w:ind w:left="3600" w:hanging="360"/>
+      </w:pPr>
+    </w:lvl>
+    <w:lvl w:ilvl="5" w:tplc="0409001B" w:tentative="1">
+      <w:start w:val="1"/>
+      <w:numFmt w:val="lowerRoman"/>
+      <w:lvlText w:val="%6."/>
+      <w:lvlJc w:val="right"/>
+      <w:pPr>
+        <w:ind w:left="4320" w:hanging="180"/>
+      </w:pPr>
+    </w:lvl>
+    <w:lvl w:ilvl="6" w:tplc="0409000F" w:tentative="1">
+      <w:start w:val="1"/>
+      <w:numFmt w:val="decimal"/>
+      <w:lvlText w:val="%7."/>
+      <w:lvlJc w:val="left"/>
+      <w:pPr>
+        <w:ind w:left="5040" w:hanging="360"/>
+      </w:pPr>
+    </w:lvl>
+    <w:lvl w:ilvl="7" w:tplc="04090019" w:tentative="1">
+      <w:start w:val="1"/>
+      <w:numFmt w:val="lowerLetter"/>
+      <w:lvlText w:val="%8."/>
+      <w:lvlJc w:val="left"/>
+      <w:pPr>
+        <w:ind w:left="5760" w:hanging="360"/>
+      </w:pPr>
+    </w:lvl>
+    <w:lvl w:ilvl="8" w:tplc="0409001B" w:tentative="1">
+      <w:start w:val="1"/>
+      <w:numFmt w:val="lowerRoman"/>
+      <w:lvlText w:val="%9."/>
+      <w:lvlJc w:val="right"/>
+      <w:pPr>
+        <w:ind w:left="6480" w:hanging="180"/>
+      </w:pPr>
+    </w:lvl>
+  </w:abstractNum>
+  <w:abstractNum w:abstractNumId="3" w15:restartNumberingAfterBreak="0">
     <w:nsid w:val="26D6202F"/>
     <w:multiLevelType w:val="hybridMultilevel"/>
     <w:tmpl w:val="22E045AC"/>
@@ -2815,7 +3856,7 @@
       </w:pPr>
     </w:lvl>
   </w:abstractNum>
-  <w:abstractNum w:abstractNumId="3" w15:restartNumberingAfterBreak="0">
+  <w:abstractNum w:abstractNumId="4" w15:restartNumberingAfterBreak="0">
     <w:nsid w:val="27146379"/>
     <w:multiLevelType w:val="hybridMultilevel"/>
     <w:tmpl w:val="9CA4AE28"/>
@@ -2830,7 +3871,7 @@
         <w:rFonts w:ascii="Times New Roman" w:eastAsiaTheme="minorHAnsi" w:hAnsi="Times New Roman" w:cs="Times New Roman" w:hint="default"/>
       </w:rPr>
     </w:lvl>
-    <w:lvl w:ilvl="1" w:tplc="0C000003" w:tentative="1">
+    <w:lvl w:ilvl="1" w:tplc="0C000003">
       <w:start w:val="1"/>
       <w:numFmt w:val="bullet"/>
       <w:lvlText w:val="o"/>
@@ -2927,7 +3968,7 @@
       </w:rPr>
     </w:lvl>
   </w:abstractNum>
-  <w:abstractNum w:abstractNumId="4" w15:restartNumberingAfterBreak="0">
+  <w:abstractNum w:abstractNumId="5" w15:restartNumberingAfterBreak="0">
     <w:nsid w:val="36476ECB"/>
     <w:multiLevelType w:val="hybridMultilevel"/>
     <w:tmpl w:val="C63A28EA"/>
@@ -3016,7 +4057,7 @@
       </w:pPr>
     </w:lvl>
   </w:abstractNum>
-  <w:abstractNum w:abstractNumId="5" w15:restartNumberingAfterBreak="0">
+  <w:abstractNum w:abstractNumId="6" w15:restartNumberingAfterBreak="0">
     <w:nsid w:val="3DF10BF1"/>
     <w:multiLevelType w:val="hybridMultilevel"/>
     <w:tmpl w:val="8B9C77BA"/>
@@ -3107,7 +4148,7 @@
       </w:pPr>
     </w:lvl>
   </w:abstractNum>
-  <w:abstractNum w:abstractNumId="6" w15:restartNumberingAfterBreak="0">
+  <w:abstractNum w:abstractNumId="7" w15:restartNumberingAfterBreak="0">
     <w:nsid w:val="41A048EB"/>
     <w:multiLevelType w:val="hybridMultilevel"/>
     <w:tmpl w:val="4D82E3C0"/>
@@ -3220,7 +4261,7 @@
       </w:rPr>
     </w:lvl>
   </w:abstractNum>
-  <w:abstractNum w:abstractNumId="7" w15:restartNumberingAfterBreak="0">
+  <w:abstractNum w:abstractNumId="8" w15:restartNumberingAfterBreak="0">
     <w:nsid w:val="468652F3"/>
     <w:multiLevelType w:val="hybridMultilevel"/>
     <w:tmpl w:val="CE8C589E"/>
@@ -3311,7 +4352,96 @@
       </w:pPr>
     </w:lvl>
   </w:abstractNum>
-  <w:abstractNum w:abstractNumId="8" w15:restartNumberingAfterBreak="0">
+  <w:abstractNum w:abstractNumId="9" w15:restartNumberingAfterBreak="0">
+    <w:nsid w:val="6F2479CB"/>
+    <w:multiLevelType w:val="hybridMultilevel"/>
+    <w:tmpl w:val="86085BDC"/>
+    <w:lvl w:ilvl="0" w:tplc="0409000F">
+      <w:start w:val="1"/>
+      <w:numFmt w:val="decimal"/>
+      <w:lvlText w:val="%1."/>
+      <w:lvlJc w:val="left"/>
+      <w:pPr>
+        <w:ind w:left="720" w:hanging="360"/>
+      </w:pPr>
+      <w:rPr>
+        <w:rFonts w:hint="default"/>
+      </w:rPr>
+    </w:lvl>
+    <w:lvl w:ilvl="1" w:tplc="04090019">
+      <w:start w:val="1"/>
+      <w:numFmt w:val="lowerLetter"/>
+      <w:lvlText w:val="%2."/>
+      <w:lvlJc w:val="left"/>
+      <w:pPr>
+        <w:ind w:left="1440" w:hanging="360"/>
+      </w:pPr>
+    </w:lvl>
+    <w:lvl w:ilvl="2" w:tplc="0409001B" w:tentative="1">
+      <w:start w:val="1"/>
+      <w:numFmt w:val="lowerRoman"/>
+      <w:lvlText w:val="%3."/>
+      <w:lvlJc w:val="right"/>
+      <w:pPr>
+        <w:ind w:left="2160" w:hanging="180"/>
+      </w:pPr>
+    </w:lvl>
+    <w:lvl w:ilvl="3" w:tplc="0409000F" w:tentative="1">
+      <w:start w:val="1"/>
+      <w:numFmt w:val="decimal"/>
+      <w:lvlText w:val="%4."/>
+      <w:lvlJc w:val="left"/>
+      <w:pPr>
+        <w:ind w:left="2880" w:hanging="360"/>
+      </w:pPr>
+    </w:lvl>
+    <w:lvl w:ilvl="4" w:tplc="04090019" w:tentative="1">
+      <w:start w:val="1"/>
+      <w:numFmt w:val="lowerLetter"/>
+      <w:lvlText w:val="%5."/>
+      <w:lvlJc w:val="left"/>
+      <w:pPr>
+        <w:ind w:left="3600" w:hanging="360"/>
+      </w:pPr>
+    </w:lvl>
+    <w:lvl w:ilvl="5" w:tplc="0409001B" w:tentative="1">
+      <w:start w:val="1"/>
+      <w:numFmt w:val="lowerRoman"/>
+      <w:lvlText w:val="%6."/>
+      <w:lvlJc w:val="right"/>
+      <w:pPr>
+        <w:ind w:left="4320" w:hanging="180"/>
+      </w:pPr>
+    </w:lvl>
+    <w:lvl w:ilvl="6" w:tplc="0409000F" w:tentative="1">
+      <w:start w:val="1"/>
+      <w:numFmt w:val="decimal"/>
+      <w:lvlText w:val="%7."/>
+      <w:lvlJc w:val="left"/>
+      <w:pPr>
+        <w:ind w:left="5040" w:hanging="360"/>
+      </w:pPr>
+    </w:lvl>
+    <w:lvl w:ilvl="7" w:tplc="04090019" w:tentative="1">
+      <w:start w:val="1"/>
+      <w:numFmt w:val="lowerLetter"/>
+      <w:lvlText w:val="%8."/>
+      <w:lvlJc w:val="left"/>
+      <w:pPr>
+        <w:ind w:left="5760" w:hanging="360"/>
+      </w:pPr>
+    </w:lvl>
+    <w:lvl w:ilvl="8" w:tplc="0409001B" w:tentative="1">
+      <w:start w:val="1"/>
+      <w:numFmt w:val="lowerRoman"/>
+      <w:lvlText w:val="%9."/>
+      <w:lvlJc w:val="right"/>
+      <w:pPr>
+        <w:ind w:left="6480" w:hanging="180"/>
+      </w:pPr>
+    </w:lvl>
+  </w:abstractNum>
+  <w:abstractNum w:abstractNumId="10" w15:restartNumberingAfterBreak="0">
     <w:nsid w:val="7B913BE4"/>
     <w:multiLevelType w:val="hybridMultilevel"/>
     <w:tmpl w:val="E0F47CD0"/>
@@ -3425,31 +4555,37 @@
     </w:lvl>
   </w:abstractNum>
   <w:num w:numId="1" w16cid:durableId="1261063290">
-    <w:abstractNumId w:val="2"/>
+    <w:abstractNumId w:val="3"/>
   </w:num>
   <w:num w:numId="2" w16cid:durableId="975377309">
-    <w:abstractNumId w:val="4"/>
+    <w:abstractNumId w:val="5"/>
   </w:num>
   <w:num w:numId="3" w16cid:durableId="600649047">
     <w:abstractNumId w:val="0"/>
   </w:num>
   <w:num w:numId="4" w16cid:durableId="259601760">
-    <w:abstractNumId w:val="8"/>
+    <w:abstractNumId w:val="10"/>
   </w:num>
   <w:num w:numId="5" w16cid:durableId="1928732904">
-    <w:abstractNumId w:val="3"/>
+    <w:abstractNumId w:val="4"/>
   </w:num>
   <w:num w:numId="6" w16cid:durableId="515079553">
-    <w:abstractNumId w:val="6"/>
+    <w:abstractNumId w:val="7"/>
   </w:num>
   <w:num w:numId="7" w16cid:durableId="1882131905">
     <w:abstractNumId w:val="1"/>
   </w:num>
   <w:num w:numId="8" w16cid:durableId="826936922">
-    <w:abstractNumId w:val="5"/>
+    <w:abstractNumId w:val="6"/>
   </w:num>
   <w:num w:numId="9" w16cid:durableId="23068693">
-    <w:abstractNumId w:val="7"/>
+    <w:abstractNumId w:val="8"/>
+  </w:num>
+  <w:num w:numId="10" w16cid:durableId="1965770624">
+    <w:abstractNumId w:val="2"/>
+  </w:num>
+  <w:num w:numId="11" w16cid:durableId="1920602097">
+    <w:abstractNumId w:val="9"/>
   </w:num>
 </w:numbering>
 </file>

</xml_diff>